<commit_message>
Tag Updates After Testing
</commit_message>
<xml_diff>
--- a/Datasheets/RFID Design Detailed Notes.docx
+++ b/Datasheets/RFID Design Detailed Notes.docx
@@ -950,23 +950,7 @@
                 <w:sz w:val="20"/>
                 <w:szCs w:val="20"/>
               </w:rPr>
-              <w:t>MQTT+</w:t>
-            </w:r>
-            <w:proofErr w:type="gramStart"/>
-            <w:r>
-              <w:rPr>
-                <w:sz w:val="20"/>
-                <w:szCs w:val="20"/>
-              </w:rPr>
-              <w:t>JSON  and</w:t>
-            </w:r>
-            <w:proofErr w:type="gramEnd"/>
-            <w:r>
-              <w:rPr>
-                <w:sz w:val="20"/>
-                <w:szCs w:val="20"/>
-              </w:rPr>
-              <w:t xml:space="preserve"> / or CBUS</w:t>
+              <w:t>MQTT+JSON  and / or CBUS</w:t>
             </w:r>
             <w:r>
               <w:rPr>
@@ -1783,6 +1767,32 @@
     </w:p>
     <w:p>
       <w:r>
+        <w:t>Above is the original PCB. Has since been tidied up a bit with slightly larger pads for NXP IC and more uniform aerial spacing. The Rev b has not been ordered (yet)</w:t>
+      </w:r>
+    </w:p>
+    <w:p>
+      <w:pPr>
+        <w:rPr>
+          <w:b/>
+          <w:bCs/>
+          <w:color w:val="C00000"/>
+        </w:rPr>
+      </w:pPr>
+    </w:p>
+    <w:p>
+      <w:pPr>
+        <w:rPr>
+          <w:b/>
+          <w:bCs/>
+          <w:color w:val="C00000"/>
+        </w:rPr>
+      </w:pPr>
+      <w:r>
+        <w:rPr>
+          <w:b/>
+          <w:bCs/>
+          <w:color w:val="C00000"/>
+        </w:rPr>
         <w:br w:type="page"/>
       </w:r>
     </w:p>
@@ -2002,7 +2012,7 @@
           <w:noProof/>
         </w:rPr>
         <w:drawing>
-          <wp:anchor distT="0" distB="0" distL="114300" distR="114300" simplePos="0" relativeHeight="251683840" behindDoc="1" locked="0" layoutInCell="1" allowOverlap="1" wp14:anchorId="16A67A98" wp14:editId="71D0F712">
+          <wp:anchor distT="0" distB="0" distL="114300" distR="114300" simplePos="0" relativeHeight="251683840" behindDoc="1" locked="0" layoutInCell="1" allowOverlap="1" wp14:anchorId="16A67A98" wp14:editId="49FFA39D">
             <wp:simplePos x="0" y="0"/>
             <wp:positionH relativeFrom="column">
               <wp:posOffset>1766887</wp:posOffset>
@@ -2265,15 +2275,7 @@
         </w:drawing>
       </w:r>
       <w:r>
-        <w:t xml:space="preserve">The </w:t>
-      </w:r>
-      <w:proofErr w:type="gramStart"/>
-      <w:r>
-        <w:t>PCB’s</w:t>
-      </w:r>
-      <w:proofErr w:type="gramEnd"/>
-      <w:r>
-        <w:t xml:space="preserve"> were about $30. Quite a bit higher than normal because there was a higher surcharge for “</w:t>
+        <w:t>The PCB’s were about $30. Quite a bit higher than normal because there was a higher surcharge for “</w:t>
       </w:r>
       <w:proofErr w:type="spellStart"/>
       <w:r>
@@ -2306,11 +2308,6 @@
       </w:r>
       <w:r>
         <w:t xml:space="preserve">    </w:t>
-      </w:r>
-    </w:p>
-    <w:p>
-      <w:r>
-        <w:t>It would be ideal to know what the ‘assembled cost’ would be from the likes of JLCPCB as for the tags specifically I think that would be preferred.</w:t>
       </w:r>
     </w:p>
     <w:p>
@@ -2354,6 +2351,22 @@
     </w:p>
     <w:p>
       <w:r>
+        <w:t>It would be ideal to know what the ‘assembled cost’ would be from the likes of JLCPCB as for the tags specifically I think that would be preferred.</w:t>
+      </w:r>
+      <w:r>
+        <w:t xml:space="preserve"> </w:t>
+      </w:r>
+    </w:p>
+    <w:p>
+      <w:r>
+        <w:t>The process is described below:</w:t>
+      </w:r>
+    </w:p>
+    <w:p>
+      <w:r>
+        <w:rPr>
+          <w:noProof/>
+        </w:rPr>
         <w:drawing>
           <wp:inline distT="0" distB="0" distL="0" distR="0" wp14:anchorId="25553DEE" wp14:editId="72784001">
             <wp:extent cx="6572250" cy="3650615"/>
@@ -2389,6 +2402,29 @@
             </a:graphic>
           </wp:inline>
         </w:drawing>
+      </w:r>
+    </w:p>
+    <w:p>
+      <w:pPr>
+        <w:rPr>
+          <w:b/>
+          <w:bCs/>
+          <w:sz w:val="28"/>
+          <w:szCs w:val="28"/>
+        </w:rPr>
+      </w:pPr>
+    </w:p>
+    <w:p>
+      <w:r>
+        <w:t xml:space="preserve">Investigating further: </w:t>
+      </w:r>
+      <w:r>
+        <w:t>JLCPCB has in stock the capacitors (26k of them) and the NXP IC’s (Only 5 of them).</w:t>
+      </w:r>
+    </w:p>
+    <w:p>
+      <w:r>
+        <w:t>Preordering the IC’s triggered a minimum order size (but it was small at about 30 pieces) In qty 100 the ICs were about 55 cents each, the capacitors were under a penny each. What was not known is the engineering fee that might apply.</w:t>
       </w:r>
     </w:p>
     <w:p>

</xml_diff>